<commit_message>
Empezar con asociatividad operadores
</commit_message>
<xml_diff>
--- a/Fase 2/Análisis sintáctico descendiente.docx
+++ b/Fase 2/Análisis sintáctico descendiente.docx
@@ -127,7 +127,58 @@
           <w:sz w:val="24"/>
           <w:szCs w:val="24"/>
         </w:rPr>
-        <w:t>Jaime Sáez de Buruaga Brouns</w:t>
+        <w:t xml:space="preserve">Jaime Sáez de Buruaga </w:t>
+      </w:r>
+      <w:proofErr w:type="spellStart"/>
+      <w:r>
+        <w:rPr>
+          <w:rFonts w:ascii="Arial Nova" w:hAnsi="Arial Nova" w:cs="Cavolini"/>
+          <w:b/>
+          <w:sz w:val="24"/>
+          <w:szCs w:val="24"/>
+        </w:rPr>
+        <w:t>Brouns</w:t>
+      </w:r>
+      <w:proofErr w:type="spellEnd"/>
+    </w:p>
+    <w:p>
+      <w:pPr>
+        <w:jc w:val="right"/>
+        <w:rPr>
+          <w:rFonts w:ascii="Arial Nova" w:hAnsi="Arial Nova" w:cs="Cavolini"/>
+          <w:b/>
+          <w:sz w:val="24"/>
+          <w:szCs w:val="24"/>
+        </w:rPr>
+      </w:pPr>
+      <w:r>
+        <w:rPr>
+          <w:rFonts w:ascii="Arial Nova" w:hAnsi="Arial Nova" w:cs="Cavolini"/>
+          <w:b/>
+          <w:sz w:val="24"/>
+          <w:szCs w:val="24"/>
+        </w:rPr>
+        <w:t xml:space="preserve">Julia </w:t>
+      </w:r>
+      <w:proofErr w:type="spellStart"/>
+      <w:r>
+        <w:rPr>
+          <w:rFonts w:ascii="Arial Nova" w:hAnsi="Arial Nova" w:cs="Cavolini"/>
+          <w:b/>
+          <w:sz w:val="24"/>
+          <w:szCs w:val="24"/>
+        </w:rPr>
+        <w:t>Miguélez</w:t>
+      </w:r>
+      <w:proofErr w:type="spellEnd"/>
+      <w:r>
+        <w:rPr>
+          <w:rFonts w:ascii="Arial Nova" w:hAnsi="Arial Nova" w:cs="Cavolini"/>
+          <w:b/>
+          <w:sz w:val="24"/>
+          <w:szCs w:val="24"/>
+        </w:rPr>
+        <w:t xml:space="preserve"> Fernández-Villacañas</w:t>
       </w:r>
     </w:p>
     <w:p>
@@ -305,9 +356,19 @@
           <w:sz w:val="36"/>
           <w:szCs w:val="36"/>
         </w:rPr>
-        <w:lastRenderedPageBreak/>
-        <w:t>Especificación mediante gramática incontextual</w:t>
-      </w:r>
+        <w:t xml:space="preserve">Especificación mediante gramática </w:t>
+      </w:r>
+      <w:proofErr w:type="spellStart"/>
+      <w:r>
+        <w:rPr>
+          <w:rFonts w:cstheme="minorHAnsi"/>
+          <w:b/>
+          <w:sz w:val="36"/>
+          <w:szCs w:val="36"/>
+        </w:rPr>
+        <w:t>incontextual</w:t>
+      </w:r>
+      <w:proofErr w:type="spellEnd"/>
     </w:p>
     <w:p>
       <w:pPr>
@@ -337,7 +398,47 @@
           <w:sz w:val="24"/>
           <w:szCs w:val="24"/>
         </w:rPr>
-        <w:t>E -&gt; Sec_Var &amp;&amp; Sec_Instr</w:t>
+        <w:t>G = (</w:t>
+      </w:r>
+      <w:proofErr w:type="spellStart"/>
+      <w:r>
+        <w:rPr>
+          <w:rFonts w:cstheme="minorHAnsi"/>
+          <w:bCs/>
+          <w:sz w:val="24"/>
+          <w:szCs w:val="24"/>
+        </w:rPr>
+        <w:t>Vt</w:t>
+      </w:r>
+      <w:proofErr w:type="spellEnd"/>
+      <w:r>
+        <w:rPr>
+          <w:rFonts w:cstheme="minorHAnsi"/>
+          <w:bCs/>
+          <w:sz w:val="24"/>
+          <w:szCs w:val="24"/>
+        </w:rPr>
+        <w:t xml:space="preserve">, </w:t>
+      </w:r>
+      <w:proofErr w:type="spellStart"/>
+      <w:r>
+        <w:rPr>
+          <w:rFonts w:cstheme="minorHAnsi"/>
+          <w:bCs/>
+          <w:sz w:val="24"/>
+          <w:szCs w:val="24"/>
+        </w:rPr>
+        <w:t>Vn</w:t>
+      </w:r>
+      <w:proofErr w:type="spellEnd"/>
+      <w:r>
+        <w:rPr>
+          <w:rFonts w:cstheme="minorHAnsi"/>
+          <w:bCs/>
+          <w:sz w:val="24"/>
+          <w:szCs w:val="24"/>
+        </w:rPr>
+        <w:t>, P, S)</w:t>
       </w:r>
     </w:p>
     <w:p>
@@ -348,16 +449,52 @@
           <w:bCs/>
           <w:sz w:val="24"/>
           <w:szCs w:val="24"/>
-        </w:rPr>
-      </w:pPr>
-      <w:r>
-        <w:rPr>
-          <w:rFonts w:cstheme="minorHAnsi"/>
-          <w:bCs/>
-          <w:sz w:val="24"/>
-          <w:szCs w:val="24"/>
-        </w:rPr>
-        <w:t>Sec_Var -&gt; Dec (; Dec)*</w:t>
+          <w:lang w:val="en-GB"/>
+        </w:rPr>
+      </w:pPr>
+      <w:r>
+        <w:rPr>
+          <w:rFonts w:cstheme="minorHAnsi"/>
+          <w:bCs/>
+          <w:sz w:val="24"/>
+          <w:szCs w:val="24"/>
+          <w:lang w:val="en-GB"/>
+        </w:rPr>
+        <w:t>Vt = [</w:t>
+      </w:r>
+      <w:proofErr w:type="spellStart"/>
+      <w:proofErr w:type="gramStart"/>
+      <w:r>
+        <w:rPr>
+          <w:rFonts w:cstheme="minorHAnsi"/>
+          <w:bCs/>
+          <w:sz w:val="24"/>
+          <w:szCs w:val="24"/>
+          <w:lang w:val="en-GB"/>
+        </w:rPr>
+        <w:t>a..z</w:t>
+      </w:r>
+      <w:proofErr w:type="spellEnd"/>
+      <w:proofErr w:type="gramEnd"/>
+      <w:r>
+        <w:rPr>
+          <w:rFonts w:cstheme="minorHAnsi"/>
+          <w:bCs/>
+          <w:sz w:val="24"/>
+          <w:szCs w:val="24"/>
+          <w:lang w:val="en-GB"/>
+        </w:rPr>
+        <w:t>, 0..9, _, int, rea</w:t>
+      </w:r>
+      <w:r>
+        <w:rPr>
+          <w:rFonts w:cstheme="minorHAnsi"/>
+          <w:bCs/>
+          <w:sz w:val="24"/>
+          <w:szCs w:val="24"/>
+          <w:lang w:val="en-GB"/>
+        </w:rPr>
+        <w:t>l, bool, true, false, E, +, -, .]</w:t>
       </w:r>
     </w:p>
     <w:p>
@@ -370,14 +507,43 @@
           <w:szCs w:val="24"/>
         </w:rPr>
       </w:pPr>
-      <w:r>
-        <w:rPr>
-          <w:rFonts w:cstheme="minorHAnsi"/>
-          <w:bCs/>
-          <w:sz w:val="24"/>
-          <w:szCs w:val="24"/>
-        </w:rPr>
-        <w:t>Dec -&gt; Tipo Variable</w:t>
+      <w:proofErr w:type="spellStart"/>
+      <w:r>
+        <w:rPr>
+          <w:rFonts w:cstheme="minorHAnsi"/>
+          <w:bCs/>
+          <w:sz w:val="24"/>
+          <w:szCs w:val="24"/>
+        </w:rPr>
+        <w:t>Vn</w:t>
+      </w:r>
+      <w:proofErr w:type="spellEnd"/>
+      <w:r>
+        <w:rPr>
+          <w:rFonts w:cstheme="minorHAnsi"/>
+          <w:bCs/>
+          <w:sz w:val="24"/>
+          <w:szCs w:val="24"/>
+        </w:rPr>
+        <w:t xml:space="preserve"> = [E, VAR, INSTR, D</w:t>
+      </w:r>
+      <w:r>
+        <w:rPr>
+          <w:rFonts w:cstheme="minorHAnsi"/>
+          <w:bCs/>
+          <w:sz w:val="24"/>
+          <w:szCs w:val="24"/>
+        </w:rPr>
+        <w:t>EC, T, V, L, A, E, ENT, R, DEC, EXP, OP, D, P]</w:t>
+      </w:r>
+      <w:r>
+        <w:rPr>
+          <w:rFonts w:cstheme="minorHAnsi"/>
+          <w:bCs/>
+          <w:sz w:val="24"/>
+          <w:szCs w:val="24"/>
+        </w:rPr>
+        <w:t xml:space="preserve"> </w:t>
       </w:r>
     </w:p>
     <w:p>
@@ -397,7 +563,7 @@
           <w:sz w:val="24"/>
           <w:szCs w:val="24"/>
         </w:rPr>
-        <w:t>Tipo -&gt; int |real | bool</w:t>
+        <w:t xml:space="preserve">S = E </w:t>
       </w:r>
     </w:p>
     <w:p>
@@ -417,105 +583,454 @@
           <w:sz w:val="24"/>
           <w:szCs w:val="24"/>
         </w:rPr>
-        <w:t>Variable -&gt; Letra(Letra | Digito | _)*</w:t>
+        <w:t>P = {</w:t>
+      </w:r>
+      <w:r>
+        <w:rPr>
+          <w:rFonts w:cstheme="minorHAnsi"/>
+          <w:bCs/>
+          <w:sz w:val="24"/>
+          <w:szCs w:val="24"/>
+        </w:rPr>
+        <w:tab/>
+      </w:r>
+      <w:r>
+        <w:rPr>
+          <w:rFonts w:cstheme="minorHAnsi"/>
+          <w:bCs/>
+          <w:sz w:val="24"/>
+          <w:szCs w:val="24"/>
+        </w:rPr>
+        <w:t xml:space="preserve">E -&gt; </w:t>
+      </w:r>
+      <w:r>
+        <w:rPr>
+          <w:rFonts w:cstheme="minorHAnsi"/>
+          <w:bCs/>
+          <w:sz w:val="24"/>
+          <w:szCs w:val="24"/>
+        </w:rPr>
+        <w:t>VAR</w:t>
+      </w:r>
+      <w:r>
+        <w:rPr>
+          <w:rFonts w:cstheme="minorHAnsi"/>
+          <w:bCs/>
+          <w:sz w:val="24"/>
+          <w:szCs w:val="24"/>
+        </w:rPr>
+        <w:t xml:space="preserve"> &amp;&amp; </w:t>
+      </w:r>
+      <w:r>
+        <w:rPr>
+          <w:rFonts w:cstheme="minorHAnsi"/>
+          <w:bCs/>
+          <w:sz w:val="24"/>
+          <w:szCs w:val="24"/>
+        </w:rPr>
+        <w:t>INSTR</w:t>
+      </w:r>
+      <w:r>
+        <w:rPr>
+          <w:rFonts w:cstheme="minorHAnsi"/>
+          <w:bCs/>
+          <w:sz w:val="24"/>
+          <w:szCs w:val="24"/>
+        </w:rPr>
+        <w:t>,</w:t>
       </w:r>
     </w:p>
     <w:p>
       <w:pPr>
         <w:spacing w:after="0"/>
-        <w:rPr>
-          <w:rFonts w:cstheme="minorHAnsi"/>
-          <w:bCs/>
-          <w:sz w:val="24"/>
-          <w:szCs w:val="24"/>
-        </w:rPr>
-      </w:pPr>
-      <w:r>
-        <w:rPr>
-          <w:rFonts w:cstheme="minorHAnsi"/>
-          <w:bCs/>
-          <w:sz w:val="24"/>
-          <w:szCs w:val="24"/>
-        </w:rPr>
-        <w:t>Sec_Instr -&gt; Instr (; Instr)*</w:t>
+        <w:ind w:left="708"/>
+        <w:rPr>
+          <w:rFonts w:cstheme="minorHAnsi"/>
+          <w:bCs/>
+          <w:sz w:val="24"/>
+          <w:szCs w:val="24"/>
+        </w:rPr>
+      </w:pPr>
+      <w:r>
+        <w:rPr>
+          <w:rFonts w:cstheme="minorHAnsi"/>
+          <w:bCs/>
+          <w:sz w:val="24"/>
+          <w:szCs w:val="24"/>
+        </w:rPr>
+        <w:t>VAR</w:t>
+      </w:r>
+      <w:r>
+        <w:rPr>
+          <w:rFonts w:cstheme="minorHAnsi"/>
+          <w:bCs/>
+          <w:sz w:val="24"/>
+          <w:szCs w:val="24"/>
+        </w:rPr>
+        <w:t xml:space="preserve"> -&gt; </w:t>
+      </w:r>
+      <w:r>
+        <w:rPr>
+          <w:rFonts w:cstheme="minorHAnsi"/>
+          <w:bCs/>
+          <w:sz w:val="24"/>
+          <w:szCs w:val="24"/>
+        </w:rPr>
+        <w:t>DEC</w:t>
+      </w:r>
+      <w:r>
+        <w:rPr>
+          <w:rFonts w:cstheme="minorHAnsi"/>
+          <w:bCs/>
+          <w:sz w:val="24"/>
+          <w:szCs w:val="24"/>
+        </w:rPr>
+        <w:t xml:space="preserve"> (; </w:t>
+      </w:r>
+      <w:r>
+        <w:rPr>
+          <w:rFonts w:cstheme="minorHAnsi"/>
+          <w:bCs/>
+          <w:sz w:val="24"/>
+          <w:szCs w:val="24"/>
+        </w:rPr>
+        <w:t>DEC</w:t>
+      </w:r>
+      <w:r>
+        <w:rPr>
+          <w:rFonts w:cstheme="minorHAnsi"/>
+          <w:bCs/>
+          <w:sz w:val="24"/>
+          <w:szCs w:val="24"/>
+        </w:rPr>
+        <w:t>)*</w:t>
+      </w:r>
+      <w:r>
+        <w:rPr>
+          <w:rFonts w:cstheme="minorHAnsi"/>
+          <w:bCs/>
+          <w:sz w:val="24"/>
+          <w:szCs w:val="24"/>
+        </w:rPr>
+        <w:t>,</w:t>
       </w:r>
     </w:p>
     <w:p>
       <w:pPr>
         <w:spacing w:after="0"/>
-        <w:rPr>
-          <w:rFonts w:cstheme="minorHAnsi"/>
-          <w:bCs/>
-          <w:sz w:val="24"/>
-          <w:szCs w:val="24"/>
-        </w:rPr>
-      </w:pPr>
-      <w:r>
-        <w:rPr>
-          <w:rFonts w:cstheme="minorHAnsi"/>
-          <w:bCs/>
-          <w:sz w:val="24"/>
-          <w:szCs w:val="24"/>
-        </w:rPr>
-        <w:t>Instr -&gt; Variable = Expresión</w:t>
+        <w:ind w:left="708"/>
+        <w:rPr>
+          <w:rFonts w:cstheme="minorHAnsi"/>
+          <w:bCs/>
+          <w:sz w:val="24"/>
+          <w:szCs w:val="24"/>
+          <w:lang w:val="en-GB"/>
+        </w:rPr>
+      </w:pPr>
+      <w:r>
+        <w:rPr>
+          <w:rFonts w:cstheme="minorHAnsi"/>
+          <w:bCs/>
+          <w:sz w:val="24"/>
+          <w:szCs w:val="24"/>
+          <w:lang w:val="en-GB"/>
+        </w:rPr>
+        <w:t>DEC</w:t>
+      </w:r>
+      <w:r>
+        <w:rPr>
+          <w:rFonts w:cstheme="minorHAnsi"/>
+          <w:bCs/>
+          <w:sz w:val="24"/>
+          <w:szCs w:val="24"/>
+          <w:lang w:val="en-GB"/>
+        </w:rPr>
+        <w:t xml:space="preserve"> -&gt; </w:t>
+      </w:r>
+      <w:r>
+        <w:rPr>
+          <w:rFonts w:cstheme="minorHAnsi"/>
+          <w:bCs/>
+          <w:sz w:val="24"/>
+          <w:szCs w:val="24"/>
+          <w:lang w:val="en-GB"/>
+        </w:rPr>
+        <w:t>T</w:t>
+      </w:r>
+      <w:r>
+        <w:rPr>
+          <w:rFonts w:cstheme="minorHAnsi"/>
+          <w:bCs/>
+          <w:sz w:val="24"/>
+          <w:szCs w:val="24"/>
+          <w:lang w:val="en-GB"/>
+        </w:rPr>
+        <w:t xml:space="preserve"> </w:t>
+      </w:r>
+      <w:r>
+        <w:rPr>
+          <w:rFonts w:cstheme="minorHAnsi"/>
+          <w:bCs/>
+          <w:sz w:val="24"/>
+          <w:szCs w:val="24"/>
+          <w:lang w:val="en-GB"/>
+        </w:rPr>
+        <w:t>V</w:t>
+      </w:r>
+      <w:r>
+        <w:rPr>
+          <w:rFonts w:cstheme="minorHAnsi"/>
+          <w:bCs/>
+          <w:sz w:val="24"/>
+          <w:szCs w:val="24"/>
+          <w:lang w:val="en-GB"/>
+        </w:rPr>
+        <w:t>,</w:t>
       </w:r>
     </w:p>
     <w:p>
       <w:pPr>
         <w:spacing w:after="0"/>
-        <w:rPr>
-          <w:rFonts w:cstheme="minorHAnsi"/>
-          <w:bCs/>
-          <w:sz w:val="24"/>
-          <w:szCs w:val="24"/>
-        </w:rPr>
-      </w:pPr>
-      <w:r>
-        <w:rPr>
-          <w:rFonts w:cstheme="minorHAnsi"/>
-          <w:bCs/>
-          <w:sz w:val="24"/>
-          <w:szCs w:val="24"/>
-        </w:rPr>
-        <w:t>Expresión &gt; (Expresión) | Expresión Op Expresión | [+|-]Entero | [+|-]Real | true | false</w:t>
+        <w:ind w:left="708"/>
+        <w:rPr>
+          <w:rFonts w:cstheme="minorHAnsi"/>
+          <w:bCs/>
+          <w:sz w:val="24"/>
+          <w:szCs w:val="24"/>
+          <w:lang w:val="en-GB"/>
+        </w:rPr>
+      </w:pPr>
+      <w:r>
+        <w:rPr>
+          <w:rFonts w:cstheme="minorHAnsi"/>
+          <w:bCs/>
+          <w:sz w:val="24"/>
+          <w:szCs w:val="24"/>
+          <w:lang w:val="en-GB"/>
+        </w:rPr>
+        <w:t>T</w:t>
+      </w:r>
+      <w:r>
+        <w:rPr>
+          <w:rFonts w:cstheme="minorHAnsi"/>
+          <w:bCs/>
+          <w:sz w:val="24"/>
+          <w:szCs w:val="24"/>
+          <w:lang w:val="en-GB"/>
+        </w:rPr>
+        <w:t xml:space="preserve"> -&gt; int |real | bool</w:t>
+      </w:r>
+      <w:r>
+        <w:rPr>
+          <w:rFonts w:cstheme="minorHAnsi"/>
+          <w:bCs/>
+          <w:sz w:val="24"/>
+          <w:szCs w:val="24"/>
+          <w:lang w:val="en-GB"/>
+        </w:rPr>
+        <w:t>,</w:t>
       </w:r>
     </w:p>
     <w:p>
       <w:pPr>
         <w:spacing w:after="0"/>
-        <w:rPr>
-          <w:rFonts w:cstheme="minorHAnsi"/>
-          <w:bCs/>
-          <w:sz w:val="24"/>
-          <w:szCs w:val="24"/>
-        </w:rPr>
-      </w:pPr>
-      <w:r>
-        <w:rPr>
-          <w:rFonts w:cstheme="minorHAnsi"/>
-          <w:bCs/>
-          <w:sz w:val="24"/>
-          <w:szCs w:val="24"/>
-        </w:rPr>
-        <w:t>Entero -&gt; digPo</w:t>
-      </w:r>
-      <w:r>
-        <w:rPr>
-          <w:rFonts w:cstheme="minorHAnsi"/>
-          <w:bCs/>
-          <w:sz w:val="24"/>
-          <w:szCs w:val="24"/>
-        </w:rPr>
-        <w:t>s(</w:t>
-      </w:r>
-      <w:r>
-        <w:rPr>
-          <w:rFonts w:cstheme="minorHAnsi"/>
-          <w:bCs/>
-          <w:sz w:val="24"/>
-          <w:szCs w:val="24"/>
-        </w:rPr>
-        <w:t>digito</w:t>
+        <w:ind w:left="708"/>
+        <w:rPr>
+          <w:rFonts w:cstheme="minorHAnsi"/>
+          <w:bCs/>
+          <w:sz w:val="24"/>
+          <w:szCs w:val="24"/>
+        </w:rPr>
+      </w:pPr>
+      <w:r>
+        <w:rPr>
+          <w:rFonts w:cstheme="minorHAnsi"/>
+          <w:bCs/>
+          <w:sz w:val="24"/>
+          <w:szCs w:val="24"/>
+        </w:rPr>
+        <w:t>V</w:t>
+      </w:r>
+      <w:r>
+        <w:rPr>
+          <w:rFonts w:cstheme="minorHAnsi"/>
+          <w:bCs/>
+          <w:sz w:val="24"/>
+          <w:szCs w:val="24"/>
+        </w:rPr>
+        <w:t xml:space="preserve"> -&gt; </w:t>
+      </w:r>
+      <w:r>
+        <w:rPr>
+          <w:rFonts w:cstheme="minorHAnsi"/>
+          <w:bCs/>
+          <w:sz w:val="24"/>
+          <w:szCs w:val="24"/>
+        </w:rPr>
+        <w:t>L</w:t>
+      </w:r>
+      <w:r>
+        <w:rPr>
+          <w:rFonts w:cstheme="minorHAnsi"/>
+          <w:bCs/>
+          <w:sz w:val="24"/>
+          <w:szCs w:val="24"/>
+        </w:rPr>
+        <w:t>(</w:t>
+      </w:r>
+      <w:r>
+        <w:rPr>
+          <w:rFonts w:cstheme="minorHAnsi"/>
+          <w:bCs/>
+          <w:sz w:val="24"/>
+          <w:szCs w:val="24"/>
+        </w:rPr>
+        <w:t>L</w:t>
+      </w:r>
+      <w:r>
+        <w:rPr>
+          <w:rFonts w:cstheme="minorHAnsi"/>
+          <w:bCs/>
+          <w:sz w:val="24"/>
+          <w:szCs w:val="24"/>
+        </w:rPr>
+        <w:t xml:space="preserve"> | </w:t>
+      </w:r>
+      <w:r>
+        <w:rPr>
+          <w:rFonts w:cstheme="minorHAnsi"/>
+          <w:bCs/>
+          <w:sz w:val="24"/>
+          <w:szCs w:val="24"/>
+        </w:rPr>
+        <w:t>D</w:t>
+      </w:r>
+      <w:r>
+        <w:rPr>
+          <w:rFonts w:cstheme="minorHAnsi"/>
+          <w:bCs/>
+          <w:sz w:val="24"/>
+          <w:szCs w:val="24"/>
+        </w:rPr>
+        <w:t xml:space="preserve"> | _)</w:t>
+      </w:r>
+      <w:proofErr w:type="gramStart"/>
+      <w:r>
+        <w:rPr>
+          <w:rFonts w:cstheme="minorHAnsi"/>
+          <w:bCs/>
+          <w:sz w:val="24"/>
+          <w:szCs w:val="24"/>
+        </w:rPr>
+        <w:t>*</w:t>
+      </w:r>
+      <w:r>
+        <w:rPr>
+          <w:rFonts w:cstheme="minorHAnsi"/>
+          <w:bCs/>
+          <w:sz w:val="24"/>
+          <w:szCs w:val="24"/>
+        </w:rPr>
+        <w:t>,,</w:t>
+      </w:r>
+      <w:proofErr w:type="gramEnd"/>
+    </w:p>
+    <w:p>
+      <w:pPr>
+        <w:spacing w:after="0"/>
+        <w:ind w:left="708"/>
+        <w:rPr>
+          <w:rFonts w:cstheme="minorHAnsi"/>
+          <w:bCs/>
+          <w:sz w:val="24"/>
+          <w:szCs w:val="24"/>
+        </w:rPr>
+      </w:pPr>
+      <w:r>
+        <w:rPr>
+          <w:rFonts w:cstheme="minorHAnsi"/>
+          <w:bCs/>
+          <w:sz w:val="24"/>
+          <w:szCs w:val="24"/>
+        </w:rPr>
+        <w:t>L -&gt; a | b | c | … | d</w:t>
+      </w:r>
+      <w:r>
+        <w:rPr>
+          <w:rFonts w:cstheme="minorHAnsi"/>
+          <w:bCs/>
+          <w:sz w:val="24"/>
+          <w:szCs w:val="24"/>
+        </w:rPr>
+        <w:t>,</w:t>
+      </w:r>
+    </w:p>
+    <w:p>
+      <w:pPr>
+        <w:spacing w:after="0"/>
+        <w:rPr>
+          <w:rFonts w:cstheme="minorHAnsi"/>
+          <w:bCs/>
+          <w:sz w:val="24"/>
+          <w:szCs w:val="24"/>
+        </w:rPr>
+      </w:pPr>
+    </w:p>
+    <w:p>
+      <w:pPr>
+        <w:spacing w:after="0"/>
+        <w:ind w:left="708"/>
+        <w:rPr>
+          <w:rFonts w:cstheme="minorHAnsi"/>
+          <w:bCs/>
+          <w:sz w:val="24"/>
+          <w:szCs w:val="24"/>
+        </w:rPr>
+      </w:pPr>
+      <w:r>
+        <w:rPr>
+          <w:rFonts w:cstheme="minorHAnsi"/>
+          <w:bCs/>
+          <w:sz w:val="24"/>
+          <w:szCs w:val="24"/>
+        </w:rPr>
+        <w:t>INSTR</w:t>
+      </w:r>
+      <w:r>
+        <w:rPr>
+          <w:rFonts w:cstheme="minorHAnsi"/>
+          <w:bCs/>
+          <w:sz w:val="24"/>
+          <w:szCs w:val="24"/>
+        </w:rPr>
+        <w:t xml:space="preserve"> -&gt; </w:t>
+      </w:r>
+      <w:r>
+        <w:rPr>
+          <w:rFonts w:cstheme="minorHAnsi"/>
+          <w:bCs/>
+          <w:sz w:val="24"/>
+          <w:szCs w:val="24"/>
+        </w:rPr>
+        <w:t>A</w:t>
+      </w:r>
+      <w:r>
+        <w:rPr>
+          <w:rFonts w:cstheme="minorHAnsi"/>
+          <w:bCs/>
+          <w:sz w:val="24"/>
+          <w:szCs w:val="24"/>
+        </w:rPr>
+        <w:t xml:space="preserve"> (; </w:t>
+      </w:r>
+      <w:r>
+        <w:rPr>
+          <w:rFonts w:cstheme="minorHAnsi"/>
+          <w:bCs/>
+          <w:sz w:val="24"/>
+          <w:szCs w:val="24"/>
+        </w:rPr>
+        <w:t>A</w:t>
       </w:r>
       <w:r>
         <w:rPr>
@@ -526,85 +1041,440 @@
         </w:rPr>
         <w:t>)*</w:t>
       </w:r>
+      <w:r>
+        <w:rPr>
+          <w:rFonts w:cstheme="minorHAnsi"/>
+          <w:bCs/>
+          <w:sz w:val="24"/>
+          <w:szCs w:val="24"/>
+        </w:rPr>
+        <w:t>,</w:t>
+      </w:r>
     </w:p>
     <w:p>
       <w:pPr>
         <w:spacing w:after="0"/>
-        <w:rPr>
-          <w:rFonts w:cstheme="minorHAnsi"/>
-          <w:bCs/>
-          <w:sz w:val="24"/>
-          <w:szCs w:val="24"/>
-        </w:rPr>
-      </w:pPr>
-      <w:r>
-        <w:rPr>
-          <w:rFonts w:cstheme="minorHAnsi"/>
-          <w:bCs/>
-          <w:sz w:val="24"/>
-          <w:szCs w:val="24"/>
-        </w:rPr>
-        <w:t>Real -&gt; [+|-] Entero | [+|-]EnteroDecimal | [+|-]EnteroExp | [+|-]EnteroDecimalExp</w:t>
+        <w:ind w:left="708"/>
+        <w:rPr>
+          <w:rFonts w:cstheme="minorHAnsi"/>
+          <w:bCs/>
+          <w:sz w:val="24"/>
+          <w:szCs w:val="24"/>
+        </w:rPr>
+      </w:pPr>
+      <w:r>
+        <w:rPr>
+          <w:rFonts w:cstheme="minorHAnsi"/>
+          <w:bCs/>
+          <w:sz w:val="24"/>
+          <w:szCs w:val="24"/>
+        </w:rPr>
+        <w:t>A</w:t>
+      </w:r>
+      <w:r>
+        <w:rPr>
+          <w:rFonts w:cstheme="minorHAnsi"/>
+          <w:bCs/>
+          <w:sz w:val="24"/>
+          <w:szCs w:val="24"/>
+        </w:rPr>
+        <w:t xml:space="preserve"> -&gt; </w:t>
+      </w:r>
+      <w:r>
+        <w:rPr>
+          <w:rFonts w:cstheme="minorHAnsi"/>
+          <w:bCs/>
+          <w:sz w:val="24"/>
+          <w:szCs w:val="24"/>
+        </w:rPr>
+        <w:t>V</w:t>
+      </w:r>
+      <w:r>
+        <w:rPr>
+          <w:rFonts w:cstheme="minorHAnsi"/>
+          <w:bCs/>
+          <w:sz w:val="24"/>
+          <w:szCs w:val="24"/>
+        </w:rPr>
+        <w:t xml:space="preserve"> = </w:t>
+      </w:r>
+      <w:r>
+        <w:rPr>
+          <w:rFonts w:cstheme="minorHAnsi"/>
+          <w:bCs/>
+          <w:sz w:val="24"/>
+          <w:szCs w:val="24"/>
+        </w:rPr>
+        <w:t>E</w:t>
+      </w:r>
+      <w:r>
+        <w:rPr>
+          <w:rFonts w:cstheme="minorHAnsi"/>
+          <w:bCs/>
+          <w:sz w:val="24"/>
+          <w:szCs w:val="24"/>
+        </w:rPr>
+        <w:t>,</w:t>
       </w:r>
     </w:p>
     <w:p>
       <w:pPr>
         <w:spacing w:after="0"/>
-        <w:rPr>
-          <w:rFonts w:cstheme="minorHAnsi"/>
-          <w:bCs/>
-          <w:sz w:val="24"/>
-          <w:szCs w:val="24"/>
-        </w:rPr>
-      </w:pPr>
-      <w:r>
-        <w:rPr>
-          <w:rFonts w:cstheme="minorHAnsi"/>
-          <w:bCs/>
-          <w:sz w:val="24"/>
-          <w:szCs w:val="24"/>
-        </w:rPr>
-        <w:t>Decimal -&gt; .(digito)*digPos</w:t>
+        <w:ind w:left="708"/>
+        <w:rPr>
+          <w:rFonts w:cstheme="minorHAnsi"/>
+          <w:bCs/>
+          <w:sz w:val="24"/>
+          <w:szCs w:val="24"/>
+        </w:rPr>
+      </w:pPr>
+      <w:r>
+        <w:rPr>
+          <w:rFonts w:cstheme="minorHAnsi"/>
+          <w:bCs/>
+          <w:sz w:val="24"/>
+          <w:szCs w:val="24"/>
+        </w:rPr>
+        <w:t>E</w:t>
+      </w:r>
+      <w:r>
+        <w:rPr>
+          <w:rFonts w:cstheme="minorHAnsi"/>
+          <w:bCs/>
+          <w:sz w:val="24"/>
+          <w:szCs w:val="24"/>
+        </w:rPr>
+        <w:t xml:space="preserve"> </w:t>
+      </w:r>
+      <w:r>
+        <w:rPr>
+          <w:rFonts w:cstheme="minorHAnsi"/>
+          <w:bCs/>
+          <w:sz w:val="24"/>
+          <w:szCs w:val="24"/>
+        </w:rPr>
+        <w:t>-</w:t>
+      </w:r>
+      <w:r>
+        <w:rPr>
+          <w:rFonts w:cstheme="minorHAnsi"/>
+          <w:bCs/>
+          <w:sz w:val="24"/>
+          <w:szCs w:val="24"/>
+        </w:rPr>
+        <w:t>&gt; (</w:t>
+      </w:r>
+      <w:r>
+        <w:rPr>
+          <w:rFonts w:cstheme="minorHAnsi"/>
+          <w:bCs/>
+          <w:sz w:val="24"/>
+          <w:szCs w:val="24"/>
+        </w:rPr>
+        <w:t>E</w:t>
+      </w:r>
+      <w:r>
+        <w:rPr>
+          <w:rFonts w:cstheme="minorHAnsi"/>
+          <w:bCs/>
+          <w:sz w:val="24"/>
+          <w:szCs w:val="24"/>
+        </w:rPr>
+        <w:t xml:space="preserve">) | </w:t>
+      </w:r>
+      <w:r>
+        <w:rPr>
+          <w:rFonts w:cstheme="minorHAnsi"/>
+          <w:bCs/>
+          <w:sz w:val="24"/>
+          <w:szCs w:val="24"/>
+        </w:rPr>
+        <w:t>E</w:t>
+      </w:r>
+      <w:r>
+        <w:rPr>
+          <w:rFonts w:cstheme="minorHAnsi"/>
+          <w:bCs/>
+          <w:sz w:val="24"/>
+          <w:szCs w:val="24"/>
+        </w:rPr>
+        <w:t xml:space="preserve"> </w:t>
+      </w:r>
+      <w:r>
+        <w:rPr>
+          <w:rFonts w:cstheme="minorHAnsi"/>
+          <w:bCs/>
+          <w:sz w:val="24"/>
+          <w:szCs w:val="24"/>
+        </w:rPr>
+        <w:t xml:space="preserve">OP </w:t>
+      </w:r>
+      <w:r>
+        <w:rPr>
+          <w:rFonts w:cstheme="minorHAnsi"/>
+          <w:bCs/>
+          <w:sz w:val="24"/>
+          <w:szCs w:val="24"/>
+        </w:rPr>
+        <w:t>E</w:t>
+      </w:r>
+      <w:r>
+        <w:rPr>
+          <w:rFonts w:cstheme="minorHAnsi"/>
+          <w:bCs/>
+          <w:sz w:val="24"/>
+          <w:szCs w:val="24"/>
+        </w:rPr>
+        <w:t xml:space="preserve"> | [+|-]</w:t>
+      </w:r>
+      <w:r>
+        <w:rPr>
+          <w:rFonts w:cstheme="minorHAnsi"/>
+          <w:bCs/>
+          <w:sz w:val="24"/>
+          <w:szCs w:val="24"/>
+        </w:rPr>
+        <w:t>ENT</w:t>
+      </w:r>
+      <w:r>
+        <w:rPr>
+          <w:rFonts w:cstheme="minorHAnsi"/>
+          <w:bCs/>
+          <w:sz w:val="24"/>
+          <w:szCs w:val="24"/>
+        </w:rPr>
+        <w:t xml:space="preserve"> </w:t>
+      </w:r>
+      <w:r>
+        <w:rPr>
+          <w:rFonts w:cstheme="minorHAnsi"/>
+          <w:bCs/>
+          <w:sz w:val="24"/>
+          <w:szCs w:val="24"/>
+        </w:rPr>
+        <w:t xml:space="preserve">| ENT </w:t>
+      </w:r>
+      <w:r>
+        <w:rPr>
+          <w:rFonts w:cstheme="minorHAnsi"/>
+          <w:bCs/>
+          <w:sz w:val="24"/>
+          <w:szCs w:val="24"/>
+        </w:rPr>
+        <w:t>| [+|-]</w:t>
+      </w:r>
+      <w:r>
+        <w:rPr>
+          <w:rFonts w:cstheme="minorHAnsi"/>
+          <w:bCs/>
+          <w:sz w:val="24"/>
+          <w:szCs w:val="24"/>
+        </w:rPr>
+        <w:t>R</w:t>
+      </w:r>
+      <w:r>
+        <w:rPr>
+          <w:rFonts w:cstheme="minorHAnsi"/>
+          <w:bCs/>
+          <w:sz w:val="24"/>
+          <w:szCs w:val="24"/>
+        </w:rPr>
+        <w:t xml:space="preserve"> </w:t>
+      </w:r>
+      <w:r>
+        <w:rPr>
+          <w:rFonts w:cstheme="minorHAnsi"/>
+          <w:bCs/>
+          <w:sz w:val="24"/>
+          <w:szCs w:val="24"/>
+        </w:rPr>
+        <w:t xml:space="preserve">| R </w:t>
+      </w:r>
+      <w:r>
+        <w:rPr>
+          <w:rFonts w:cstheme="minorHAnsi"/>
+          <w:bCs/>
+          <w:sz w:val="24"/>
+          <w:szCs w:val="24"/>
+        </w:rPr>
+        <w:t>| true | false</w:t>
+      </w:r>
+      <w:r>
+        <w:rPr>
+          <w:rFonts w:cstheme="minorHAnsi"/>
+          <w:bCs/>
+          <w:sz w:val="24"/>
+          <w:szCs w:val="24"/>
+        </w:rPr>
+        <w:t xml:space="preserve"> | not E,</w:t>
       </w:r>
     </w:p>
     <w:p>
       <w:pPr>
         <w:spacing w:after="0"/>
-        <w:rPr>
-          <w:rFonts w:cstheme="minorHAnsi"/>
-          <w:bCs/>
-          <w:sz w:val="24"/>
-          <w:szCs w:val="24"/>
-        </w:rPr>
-      </w:pPr>
-      <w:r>
-        <w:rPr>
-          <w:rFonts w:cstheme="minorHAnsi"/>
-          <w:bCs/>
-          <w:sz w:val="24"/>
-          <w:szCs w:val="24"/>
-        </w:rPr>
-        <w:t>Exp -&gt; [e,E][+|-]Entero</w:t>
+        <w:ind w:left="708"/>
+        <w:rPr>
+          <w:rFonts w:cstheme="minorHAnsi"/>
+          <w:bCs/>
+          <w:sz w:val="24"/>
+          <w:szCs w:val="24"/>
+        </w:rPr>
+      </w:pPr>
+      <w:r>
+        <w:rPr>
+          <w:rFonts w:cstheme="minorHAnsi"/>
+          <w:bCs/>
+          <w:sz w:val="24"/>
+          <w:szCs w:val="24"/>
+        </w:rPr>
+        <w:t>ENT</w:t>
+      </w:r>
+      <w:r>
+        <w:rPr>
+          <w:rFonts w:cstheme="minorHAnsi"/>
+          <w:bCs/>
+          <w:sz w:val="24"/>
+          <w:szCs w:val="24"/>
+        </w:rPr>
+        <w:t xml:space="preserve"> -&gt; </w:t>
+      </w:r>
+      <w:r>
+        <w:rPr>
+          <w:rFonts w:cstheme="minorHAnsi"/>
+          <w:bCs/>
+          <w:sz w:val="24"/>
+          <w:szCs w:val="24"/>
+        </w:rPr>
+        <w:t>P</w:t>
+      </w:r>
+      <w:r>
+        <w:rPr>
+          <w:rFonts w:cstheme="minorHAnsi"/>
+          <w:bCs/>
+          <w:sz w:val="24"/>
+          <w:szCs w:val="24"/>
+        </w:rPr>
+        <w:t>(</w:t>
+      </w:r>
+      <w:r>
+        <w:rPr>
+          <w:rFonts w:cstheme="minorHAnsi"/>
+          <w:bCs/>
+          <w:sz w:val="24"/>
+          <w:szCs w:val="24"/>
+        </w:rPr>
+        <w:t>D</w:t>
+      </w:r>
+      <w:r>
+        <w:rPr>
+          <w:rFonts w:cstheme="minorHAnsi"/>
+          <w:bCs/>
+          <w:sz w:val="24"/>
+          <w:szCs w:val="24"/>
+        </w:rPr>
+        <w:t>)*</w:t>
+      </w:r>
+      <w:r>
+        <w:rPr>
+          <w:rFonts w:cstheme="minorHAnsi"/>
+          <w:bCs/>
+          <w:sz w:val="24"/>
+          <w:szCs w:val="24"/>
+        </w:rPr>
+        <w:t>,</w:t>
       </w:r>
     </w:p>
     <w:p>
       <w:pPr>
         <w:spacing w:after="0"/>
-        <w:rPr>
-          <w:rFonts w:cstheme="minorHAnsi"/>
-          <w:bCs/>
-          <w:sz w:val="24"/>
-          <w:szCs w:val="24"/>
-        </w:rPr>
-      </w:pPr>
-      <w:r>
-        <w:rPr>
-          <w:rFonts w:cstheme="minorHAnsi"/>
-          <w:bCs/>
-          <w:sz w:val="24"/>
-          <w:szCs w:val="24"/>
-        </w:rPr>
-        <w:t>Op -&gt; + | - | *</w:t>
+        <w:ind w:left="708"/>
+        <w:rPr>
+          <w:rFonts w:cstheme="minorHAnsi"/>
+          <w:bCs/>
+          <w:sz w:val="24"/>
+          <w:szCs w:val="24"/>
+        </w:rPr>
+      </w:pPr>
+      <w:r>
+        <w:rPr>
+          <w:rFonts w:cstheme="minorHAnsi"/>
+          <w:bCs/>
+          <w:sz w:val="24"/>
+          <w:szCs w:val="24"/>
+        </w:rPr>
+        <w:t>R</w:t>
+      </w:r>
+      <w:r>
+        <w:rPr>
+          <w:rFonts w:cstheme="minorHAnsi"/>
+          <w:bCs/>
+          <w:sz w:val="24"/>
+          <w:szCs w:val="24"/>
+        </w:rPr>
+        <w:t xml:space="preserve"> -&gt; </w:t>
+      </w:r>
+      <w:r>
+        <w:rPr>
+          <w:rFonts w:cstheme="minorHAnsi"/>
+          <w:bCs/>
+          <w:sz w:val="24"/>
+          <w:szCs w:val="24"/>
+        </w:rPr>
+        <w:t xml:space="preserve">ENT | </w:t>
+      </w:r>
+      <w:r>
+        <w:rPr>
+          <w:rFonts w:cstheme="minorHAnsi"/>
+          <w:bCs/>
+          <w:sz w:val="24"/>
+          <w:szCs w:val="24"/>
+        </w:rPr>
+        <w:t xml:space="preserve">[+|-] </w:t>
+      </w:r>
+      <w:r>
+        <w:rPr>
+          <w:rFonts w:cstheme="minorHAnsi"/>
+          <w:bCs/>
+          <w:sz w:val="24"/>
+          <w:szCs w:val="24"/>
+        </w:rPr>
+        <w:t>ENT</w:t>
+      </w:r>
+      <w:r>
+        <w:rPr>
+          <w:rFonts w:cstheme="minorHAnsi"/>
+          <w:bCs/>
+          <w:sz w:val="24"/>
+          <w:szCs w:val="24"/>
+        </w:rPr>
+        <w:t xml:space="preserve"> | </w:t>
+      </w:r>
+      <w:r>
+        <w:rPr>
+          <w:rFonts w:cstheme="minorHAnsi"/>
+          <w:bCs/>
+          <w:sz w:val="24"/>
+          <w:szCs w:val="24"/>
+        </w:rPr>
+        <w:t xml:space="preserve">ENTDEC | </w:t>
+      </w:r>
+      <w:r>
+        <w:rPr>
+          <w:rFonts w:cstheme="minorHAnsi"/>
+          <w:bCs/>
+          <w:sz w:val="24"/>
+          <w:szCs w:val="24"/>
+        </w:rPr>
+        <w:t>[+|-]</w:t>
+      </w:r>
+      <w:r>
+        <w:rPr>
+          <w:rFonts w:cstheme="minorHAnsi"/>
+          <w:bCs/>
+          <w:sz w:val="24"/>
+          <w:szCs w:val="24"/>
+        </w:rPr>
+        <w:t>ENTDEC</w:t>
       </w:r>
       <w:r>
         <w:rPr>
@@ -622,7 +1492,25 @@
           <w:sz w:val="24"/>
           <w:szCs w:val="24"/>
         </w:rPr>
-        <w:t xml:space="preserve"> /</w:t>
+        <w:t xml:space="preserve"> ENTEXP |</w:t>
+      </w:r>
+      <w:r>
+        <w:rPr>
+          <w:rFonts w:cstheme="minorHAnsi"/>
+          <w:bCs/>
+          <w:sz w:val="24"/>
+          <w:szCs w:val="24"/>
+        </w:rPr>
+        <w:t xml:space="preserve"> [+|-]</w:t>
+      </w:r>
+      <w:r>
+        <w:rPr>
+          <w:rFonts w:cstheme="minorHAnsi"/>
+          <w:bCs/>
+          <w:sz w:val="24"/>
+          <w:szCs w:val="24"/>
+        </w:rPr>
+        <w:t>ENTEXP</w:t>
       </w:r>
       <w:r>
         <w:rPr>
@@ -640,200 +1528,340 @@
           <w:sz w:val="24"/>
           <w:szCs w:val="24"/>
         </w:rPr>
-        <w:t xml:space="preserve"> (-)</w:t>
-      </w:r>
-      <w:r>
-        <w:rPr>
-          <w:rFonts w:cstheme="minorHAnsi"/>
-          <w:bCs/>
-          <w:sz w:val="24"/>
-          <w:szCs w:val="24"/>
-        </w:rPr>
-        <w:t xml:space="preserve"> |</w:t>
-      </w:r>
-      <w:r>
-        <w:rPr>
-          <w:rFonts w:cstheme="minorHAnsi"/>
-          <w:bCs/>
-          <w:sz w:val="24"/>
-          <w:szCs w:val="24"/>
-        </w:rPr>
-        <w:t xml:space="preserve"> and</w:t>
-      </w:r>
-      <w:r>
-        <w:rPr>
-          <w:rFonts w:cstheme="minorHAnsi"/>
-          <w:bCs/>
-          <w:sz w:val="24"/>
-          <w:szCs w:val="24"/>
-        </w:rPr>
-        <w:t xml:space="preserve"> |</w:t>
-      </w:r>
-      <w:r>
-        <w:rPr>
-          <w:rFonts w:cstheme="minorHAnsi"/>
-          <w:bCs/>
-          <w:sz w:val="24"/>
-          <w:szCs w:val="24"/>
-        </w:rPr>
-        <w:t xml:space="preserve"> or</w:t>
-      </w:r>
-      <w:r>
-        <w:rPr>
-          <w:rFonts w:cstheme="minorHAnsi"/>
-          <w:bCs/>
-          <w:sz w:val="24"/>
-          <w:szCs w:val="24"/>
-        </w:rPr>
-        <w:t xml:space="preserve"> |</w:t>
-      </w:r>
-      <w:r>
-        <w:rPr>
-          <w:rFonts w:cstheme="minorHAnsi"/>
-          <w:bCs/>
-          <w:sz w:val="24"/>
-          <w:szCs w:val="24"/>
-        </w:rPr>
-        <w:t xml:space="preserve"> not</w:t>
-      </w:r>
-      <w:r>
-        <w:rPr>
-          <w:rFonts w:cstheme="minorHAnsi"/>
-          <w:bCs/>
-          <w:sz w:val="24"/>
-          <w:szCs w:val="24"/>
-        </w:rPr>
-        <w:t xml:space="preserve"> |</w:t>
-      </w:r>
-      <w:r>
-        <w:rPr>
-          <w:rFonts w:cstheme="minorHAnsi"/>
-          <w:bCs/>
-          <w:sz w:val="24"/>
-          <w:szCs w:val="24"/>
-        </w:rPr>
-        <w:t xml:space="preserve"> &gt;</w:t>
-      </w:r>
-      <w:r>
-        <w:rPr>
-          <w:rFonts w:cstheme="minorHAnsi"/>
-          <w:bCs/>
-          <w:sz w:val="24"/>
-          <w:szCs w:val="24"/>
-        </w:rPr>
-        <w:t xml:space="preserve"> |</w:t>
-      </w:r>
-      <w:r>
-        <w:rPr>
-          <w:rFonts w:cstheme="minorHAnsi"/>
-          <w:bCs/>
-          <w:sz w:val="24"/>
-          <w:szCs w:val="24"/>
-        </w:rPr>
-        <w:t xml:space="preserve"> &lt;</w:t>
-      </w:r>
-      <w:r>
-        <w:rPr>
-          <w:rFonts w:cstheme="minorHAnsi"/>
-          <w:bCs/>
-          <w:sz w:val="24"/>
-          <w:szCs w:val="24"/>
-        </w:rPr>
-        <w:t xml:space="preserve"> |</w:t>
-      </w:r>
-      <w:r>
-        <w:rPr>
-          <w:rFonts w:cstheme="minorHAnsi"/>
-          <w:bCs/>
-          <w:sz w:val="24"/>
-          <w:szCs w:val="24"/>
-        </w:rPr>
-        <w:t xml:space="preserve"> &gt;=</w:t>
-      </w:r>
-      <w:r>
-        <w:rPr>
-          <w:rFonts w:cstheme="minorHAnsi"/>
-          <w:bCs/>
-          <w:sz w:val="24"/>
-          <w:szCs w:val="24"/>
-        </w:rPr>
-        <w:t xml:space="preserve"> |</w:t>
-      </w:r>
-      <w:r>
-        <w:rPr>
-          <w:rFonts w:cstheme="minorHAnsi"/>
-          <w:bCs/>
-          <w:sz w:val="24"/>
-          <w:szCs w:val="24"/>
-        </w:rPr>
-        <w:t xml:space="preserve"> &lt;=</w:t>
-      </w:r>
-      <w:r>
-        <w:rPr>
-          <w:rFonts w:cstheme="minorHAnsi"/>
-          <w:bCs/>
-          <w:sz w:val="24"/>
-          <w:szCs w:val="24"/>
-        </w:rPr>
-        <w:t xml:space="preserve"> |</w:t>
-      </w:r>
-      <w:r>
-        <w:rPr>
-          <w:rFonts w:cstheme="minorHAnsi"/>
-          <w:bCs/>
-          <w:sz w:val="24"/>
-          <w:szCs w:val="24"/>
-        </w:rPr>
-        <w:t xml:space="preserve"> ==</w:t>
-      </w:r>
-      <w:r>
-        <w:rPr>
-          <w:rFonts w:cstheme="minorHAnsi"/>
-          <w:bCs/>
-          <w:sz w:val="24"/>
-          <w:szCs w:val="24"/>
-        </w:rPr>
-        <w:t xml:space="preserve"> |</w:t>
-      </w:r>
-      <w:r>
-        <w:rPr>
-          <w:rFonts w:cstheme="minorHAnsi"/>
-          <w:bCs/>
-          <w:sz w:val="24"/>
-          <w:szCs w:val="24"/>
-        </w:rPr>
-        <w:t xml:space="preserve"> !=</w:t>
+        <w:t xml:space="preserve"> ENTDECEXP |</w:t>
+      </w:r>
+      <w:r>
+        <w:rPr>
+          <w:rFonts w:cstheme="minorHAnsi"/>
+          <w:bCs/>
+          <w:sz w:val="24"/>
+          <w:szCs w:val="24"/>
+        </w:rPr>
+        <w:t xml:space="preserve"> [+|-]</w:t>
+      </w:r>
+      <w:r>
+        <w:rPr>
+          <w:rFonts w:cstheme="minorHAnsi"/>
+          <w:bCs/>
+          <w:sz w:val="24"/>
+          <w:szCs w:val="24"/>
+        </w:rPr>
+        <w:t>ENTDECEXP</w:t>
       </w:r>
     </w:p>
     <w:p>
       <w:pPr>
         <w:spacing w:after="0"/>
-        <w:rPr>
-          <w:rFonts w:cstheme="minorHAnsi"/>
-          <w:bCs/>
-          <w:sz w:val="24"/>
-          <w:szCs w:val="24"/>
-        </w:rPr>
-      </w:pPr>
+        <w:ind w:left="708"/>
+        <w:rPr>
+          <w:rFonts w:cstheme="minorHAnsi"/>
+          <w:bCs/>
+          <w:sz w:val="24"/>
+          <w:szCs w:val="24"/>
+        </w:rPr>
+      </w:pPr>
+      <w:r>
+        <w:rPr>
+          <w:rFonts w:cstheme="minorHAnsi"/>
+          <w:bCs/>
+          <w:sz w:val="24"/>
+          <w:szCs w:val="24"/>
+        </w:rPr>
+        <w:t>D</w:t>
+      </w:r>
+      <w:r>
+        <w:rPr>
+          <w:rFonts w:cstheme="minorHAnsi"/>
+          <w:bCs/>
+          <w:sz w:val="24"/>
+          <w:szCs w:val="24"/>
+        </w:rPr>
+        <w:t>EC</w:t>
+      </w:r>
+      <w:r>
+        <w:rPr>
+          <w:rFonts w:cstheme="minorHAnsi"/>
+          <w:bCs/>
+          <w:sz w:val="24"/>
+          <w:szCs w:val="24"/>
+        </w:rPr>
+        <w:t xml:space="preserve"> -&gt; .(</w:t>
+      </w:r>
+      <w:r>
+        <w:rPr>
+          <w:rFonts w:cstheme="minorHAnsi"/>
+          <w:bCs/>
+          <w:sz w:val="24"/>
+          <w:szCs w:val="24"/>
+        </w:rPr>
+        <w:t>D</w:t>
+      </w:r>
+      <w:r>
+        <w:rPr>
+          <w:rFonts w:cstheme="minorHAnsi"/>
+          <w:bCs/>
+          <w:sz w:val="24"/>
+          <w:szCs w:val="24"/>
+        </w:rPr>
+        <w:t>)*</w:t>
+      </w:r>
+      <w:r>
+        <w:rPr>
+          <w:rFonts w:cstheme="minorHAnsi"/>
+          <w:bCs/>
+          <w:sz w:val="24"/>
+          <w:szCs w:val="24"/>
+        </w:rPr>
+        <w:t>P,</w:t>
+      </w:r>
     </w:p>
     <w:p>
       <w:pPr>
         <w:spacing w:after="0"/>
-        <w:rPr>
-          <w:rFonts w:cstheme="minorHAnsi"/>
-          <w:bCs/>
-          <w:sz w:val="24"/>
-          <w:szCs w:val="24"/>
-        </w:rPr>
-      </w:pPr>
-      <w:r>
-        <w:rPr>
-          <w:rFonts w:cstheme="minorHAnsi"/>
-          <w:bCs/>
-          <w:sz w:val="24"/>
-          <w:szCs w:val="24"/>
-        </w:rPr>
-        <w:t>REVISAR TEMA SIGNOS EN NUMEROS.</w:t>
+        <w:ind w:left="708"/>
+        <w:rPr>
+          <w:rFonts w:cstheme="minorHAnsi"/>
+          <w:bCs/>
+          <w:sz w:val="24"/>
+          <w:szCs w:val="24"/>
+        </w:rPr>
+      </w:pPr>
+      <w:r>
+        <w:rPr>
+          <w:rFonts w:cstheme="minorHAnsi"/>
+          <w:bCs/>
+          <w:sz w:val="24"/>
+          <w:szCs w:val="24"/>
+        </w:rPr>
+        <w:t>EXP</w:t>
+      </w:r>
+      <w:r>
+        <w:rPr>
+          <w:rFonts w:cstheme="minorHAnsi"/>
+          <w:bCs/>
+          <w:sz w:val="24"/>
+          <w:szCs w:val="24"/>
+        </w:rPr>
+        <w:t xml:space="preserve"> -&gt; [</w:t>
+      </w:r>
+      <w:proofErr w:type="spellStart"/>
+      <w:r>
+        <w:rPr>
+          <w:rFonts w:cstheme="minorHAnsi"/>
+          <w:bCs/>
+          <w:sz w:val="24"/>
+          <w:szCs w:val="24"/>
+        </w:rPr>
+        <w:t>e,E</w:t>
+      </w:r>
+      <w:proofErr w:type="spellEnd"/>
+      <w:r>
+        <w:rPr>
+          <w:rFonts w:cstheme="minorHAnsi"/>
+          <w:bCs/>
+          <w:sz w:val="24"/>
+          <w:szCs w:val="24"/>
+        </w:rPr>
+        <w:t>][+|-]</w:t>
+      </w:r>
+      <w:r>
+        <w:rPr>
+          <w:rFonts w:cstheme="minorHAnsi"/>
+          <w:bCs/>
+          <w:sz w:val="24"/>
+          <w:szCs w:val="24"/>
+        </w:rPr>
+        <w:t>ENT | [</w:t>
+      </w:r>
+      <w:proofErr w:type="spellStart"/>
+      <w:r>
+        <w:rPr>
+          <w:rFonts w:cstheme="minorHAnsi"/>
+          <w:bCs/>
+          <w:sz w:val="24"/>
+          <w:szCs w:val="24"/>
+        </w:rPr>
+        <w:t>e,E</w:t>
+      </w:r>
+      <w:proofErr w:type="spellEnd"/>
+      <w:r>
+        <w:rPr>
+          <w:rFonts w:cstheme="minorHAnsi"/>
+          <w:bCs/>
+          <w:sz w:val="24"/>
+          <w:szCs w:val="24"/>
+        </w:rPr>
+        <w:t>]ENT,</w:t>
+      </w:r>
+    </w:p>
+    <w:p>
+      <w:pPr>
+        <w:spacing w:after="0"/>
+        <w:ind w:left="708"/>
+        <w:rPr>
+          <w:rFonts w:cstheme="minorHAnsi"/>
+          <w:bCs/>
+          <w:sz w:val="24"/>
+          <w:szCs w:val="24"/>
+        </w:rPr>
+      </w:pPr>
+      <w:r>
+        <w:rPr>
+          <w:rFonts w:cstheme="minorHAnsi"/>
+          <w:bCs/>
+          <w:sz w:val="24"/>
+          <w:szCs w:val="24"/>
+        </w:rPr>
+        <w:t>OP</w:t>
+      </w:r>
+      <w:r>
+        <w:rPr>
+          <w:rFonts w:cstheme="minorHAnsi"/>
+          <w:bCs/>
+          <w:sz w:val="24"/>
+          <w:szCs w:val="24"/>
+        </w:rPr>
+        <w:t xml:space="preserve"> -&gt; + | - | * | / | (-) | and | or | &gt; | &lt; | &gt;= | &lt;= | == | !=</w:t>
+      </w:r>
+      <w:r>
+        <w:rPr>
+          <w:rFonts w:cstheme="minorHAnsi"/>
+          <w:bCs/>
+          <w:sz w:val="24"/>
+          <w:szCs w:val="24"/>
+        </w:rPr>
+        <w:t>,</w:t>
+      </w:r>
+    </w:p>
+    <w:p>
+      <w:pPr>
+        <w:spacing w:after="0"/>
+        <w:ind w:left="708"/>
+        <w:rPr>
+          <w:rFonts w:cstheme="minorHAnsi"/>
+          <w:bCs/>
+          <w:sz w:val="24"/>
+          <w:szCs w:val="24"/>
+        </w:rPr>
+      </w:pPr>
+      <w:r>
+        <w:rPr>
+          <w:rFonts w:cstheme="minorHAnsi"/>
+          <w:bCs/>
+          <w:sz w:val="24"/>
+          <w:szCs w:val="24"/>
+        </w:rPr>
+        <w:t>D -&gt; 0 | 1 | 2 | … | 9,</w:t>
+      </w:r>
+    </w:p>
+    <w:p>
+      <w:pPr>
+        <w:spacing w:after="0"/>
+        <w:ind w:left="708"/>
+        <w:rPr>
+          <w:rFonts w:cstheme="minorHAnsi"/>
+          <w:bCs/>
+          <w:sz w:val="24"/>
+          <w:szCs w:val="24"/>
+        </w:rPr>
+      </w:pPr>
+      <w:r>
+        <w:rPr>
+          <w:rFonts w:cstheme="minorHAnsi"/>
+          <w:bCs/>
+          <w:sz w:val="24"/>
+          <w:szCs w:val="24"/>
+        </w:rPr>
+        <w:t>P -&gt; 1 | 2 | 3 | … | 9</w:t>
+      </w:r>
+    </w:p>
+    <w:p>
+      <w:pPr>
+        <w:spacing w:after="0"/>
+        <w:rPr>
+          <w:rFonts w:cstheme="minorHAnsi"/>
+          <w:bCs/>
+          <w:sz w:val="24"/>
+          <w:szCs w:val="24"/>
+        </w:rPr>
+      </w:pPr>
+      <w:r>
+        <w:rPr>
+          <w:rFonts w:cstheme="minorHAnsi"/>
+          <w:bCs/>
+          <w:sz w:val="24"/>
+          <w:szCs w:val="24"/>
+        </w:rPr>
+        <w:t>}</w:t>
+      </w:r>
+    </w:p>
+    <w:p>
+      <w:pPr>
+        <w:spacing w:after="0"/>
+        <w:rPr>
+          <w:rFonts w:cstheme="minorHAnsi"/>
+          <w:bCs/>
+          <w:sz w:val="24"/>
+          <w:szCs w:val="24"/>
+        </w:rPr>
+      </w:pPr>
+    </w:p>
+    <w:p>
+      <w:pPr>
+        <w:spacing w:after="0"/>
+        <w:rPr>
+          <w:rFonts w:cstheme="minorHAnsi"/>
+          <w:bCs/>
+          <w:sz w:val="24"/>
+          <w:szCs w:val="24"/>
+        </w:rPr>
+      </w:pPr>
+      <w:r>
+        <w:rPr>
+          <w:rFonts w:cstheme="minorHAnsi"/>
+          <w:b/>
+          <w:sz w:val="24"/>
+          <w:szCs w:val="24"/>
+        </w:rPr>
+        <w:t>Nota</w:t>
+      </w:r>
+      <w:r>
+        <w:rPr>
+          <w:rFonts w:cstheme="minorHAnsi"/>
+          <w:bCs/>
+          <w:sz w:val="24"/>
+          <w:szCs w:val="24"/>
+        </w:rPr>
+        <w:t>: como no se sabe poner algo provisional (puede haber + pero puede no haberlo, debería ser algo como (+ | \</w:t>
+      </w:r>
+      <w:proofErr w:type="spellStart"/>
+      <w:r>
+        <w:rPr>
+          <w:rFonts w:cstheme="minorHAnsi"/>
+          <w:bCs/>
+          <w:sz w:val="24"/>
+          <w:szCs w:val="24"/>
+        </w:rPr>
+        <w:t>epsilon</w:t>
+      </w:r>
+      <w:proofErr w:type="spellEnd"/>
+      <w:r>
+        <w:rPr>
+          <w:rFonts w:cstheme="minorHAnsi"/>
+          <w:bCs/>
+          <w:sz w:val="24"/>
+          <w:szCs w:val="24"/>
+        </w:rPr>
+        <w:t>), se ha puesto dos veces</w:t>
+      </w:r>
+      <w:r>
+        <w:rPr>
+          <w:rFonts w:cstheme="minorHAnsi"/>
+          <w:bCs/>
+          <w:sz w:val="24"/>
+          <w:szCs w:val="24"/>
+        </w:rPr>
+        <w:t>.</w:t>
       </w:r>
       <w:bookmarkStart w:id="0" w:name="_GoBack"/>
       <w:bookmarkEnd w:id="0"/>

</xml_diff>